<commit_message>
Doplnění pojmů a kostka řešení
</commit_message>
<xml_diff>
--- a/dokumentace/java - poimy.docx
+++ b/dokumentace/java - poimy.docx
@@ -174,9 +174,90 @@
     </w:p>
     <w:p>
       <w:r>
-        <w:t xml:space="preserve">Matodová proměná </w:t>
-      </w:r>
-    </w:p>
+        <w:t>Matodová proměná</w:t>
+      </w:r>
+    </w:p>
+    <w:p>
+      <w:r>
+        <w:t>Programovaní:</w:t>
+      </w:r>
+    </w:p>
+    <w:p>
+      <w:r>
+        <w:lastRenderedPageBreak/>
+        <w:t>Operátor – logické funkce znaménka plus, rovná se, minus, atd., něco co provádí operandy</w:t>
+      </w:r>
+    </w:p>
+    <w:p>
+      <w:r>
+        <w:t>Binární operátor – má dva operandy &lt;=, &gt;= atd</w:t>
+      </w:r>
+    </w:p>
+    <w:p>
+      <w:r>
+        <w:t xml:space="preserve">Unární operand – jeden </w:t>
+      </w:r>
+    </w:p>
+    <w:p>
+      <w:r>
+        <w:t>Ternární operand  - tři, je jediný zkrácený if = podmínka ? true : false;</w:t>
+      </w:r>
+    </w:p>
+    <w:p/>
+    <w:p>
+      <w:r>
+        <w:t>Příkaz – instrukce</w:t>
+      </w:r>
+    </w:p>
+    <w:p>
+      <w:r>
+        <w:t>Příkaz nepodmíněný – udělá se vždy</w:t>
+      </w:r>
+    </w:p>
+    <w:p>
+      <w:r>
+        <w:t>Příkaz podmíněný – udělá se pouze pokud platí podmínka</w:t>
+      </w:r>
+    </w:p>
+    <w:p>
+      <w:r>
+        <w:t>Neúplná podmínka – chybí else</w:t>
+      </w:r>
+    </w:p>
+    <w:p>
+      <w:r>
+        <w:t>Úplná podmínka – má i else</w:t>
+      </w:r>
+    </w:p>
+    <w:p>
+      <w:r>
+        <w:t>Složená podmínka – má if, else if a else</w:t>
+      </w:r>
+    </w:p>
+    <w:p>
+      <w:r>
+        <w:t>Přepínač (switch) – vyhodnotí se podmínka a je jich libovolné množství = case pokud case odpovídá podmínce tak se provede, většinou se do case dává break ale pokud ho tam nedáme tak se vyhodnocují další casy, Default se provede i kdyby neplatil žádný case</w:t>
+      </w:r>
+    </w:p>
+    <w:p>
+      <w:r>
+        <w:t>Cyklus (loop) – while, for, do-while, cyklus se opakuje dokud platí podmínka, dá se ukončit return nebo break</w:t>
+      </w:r>
+    </w:p>
+    <w:p>
+      <w:r>
+        <w:t>S</w:t>
+      </w:r>
+      <w:r>
+        <w:t>ídící proměná – proměná na, která se provádí iterace a vyhodnocuje se podmínka</w:t>
+      </w:r>
+    </w:p>
+    <w:p>
+      <w:r>
+        <w:t>Iterace - posloupnost</w:t>
+      </w:r>
+    </w:p>
+    <w:p/>
     <w:sectPr>
       <w:pgSz w:w="11906" w:h="16838"/>
       <w:pgMar w:top="1417" w:right="1417" w:bottom="1417" w:left="1417" w:header="708" w:footer="708" w:gutter="0"/>

</xml_diff>